<commit_message>
add quick control add alarm off event
</commit_message>
<xml_diff>
--- a/growmat-easy.docx
+++ b/growmat-easy.docx
@@ -65,21 +65,7 @@
           <w:sz w:val="16"/>
           <w:lang w:val="cs-CZ"/>
         </w:rPr>
-        <w:t>z</w:t>
-      </w:r>
-      <w:r>
-        <w:rPr>
-          <w:sz w:val="16"/>
-          <w:lang w:val="cs-CZ"/>
-        </w:rPr>
-        <w:t>ařízen</w:t>
-      </w:r>
-      <w:r>
-        <w:rPr>
-          <w:sz w:val="16"/>
-          <w:lang w:val="cs-CZ"/>
-        </w:rPr>
-        <w:t xml:space="preserve">í </w:t>
+        <w:t xml:space="preserve">zařízení </w:t>
       </w:r>
       <w:r>
         <w:rPr>
@@ -160,7 +146,30 @@
           <w:sz w:val="16"/>
           <w:lang w:val="cs-CZ"/>
         </w:rPr>
-        <w:t xml:space="preserve">  světelný nebo zvukový signál. GROWMAT EASY  GSM</w:t>
+        <w:t xml:space="preserve">  světelný nebo zvukový signál.</w:t>
+      </w:r>
+      <w:r>
+        <w:rPr>
+          <w:sz w:val="16"/>
+          <w:lang w:val="cs-CZ"/>
+        </w:rPr>
+        <w:t xml:space="preserve"> Výstrahy jsou uloženy do paměti přístroje</w:t>
+      </w:r>
+      <w:bookmarkStart w:id="0" w:name="_GoBack"/>
+      <w:bookmarkEnd w:id="0"/>
+      <w:r>
+        <w:rPr>
+          <w:sz w:val="16"/>
+          <w:lang w:val="cs-CZ"/>
+        </w:rPr>
+        <w:t xml:space="preserve">. </w:t>
+      </w:r>
+      <w:r>
+        <w:rPr>
+          <w:sz w:val="16"/>
+          <w:lang w:val="cs-CZ"/>
+        </w:rPr>
+        <w:t xml:space="preserve"> GROWMAT EASY  GSM</w:t>
       </w:r>
       <w:r>
         <w:rPr>
@@ -241,21 +250,7 @@
           <w:sz w:val="16"/>
           <w:lang w:val="cs-CZ"/>
         </w:rPr>
-        <w:t>Rozšířená</w:t>
-      </w:r>
-      <w:r>
-        <w:rPr>
-          <w:sz w:val="16"/>
-          <w:lang w:val="cs-CZ"/>
-        </w:rPr>
-        <w:t xml:space="preserve"> </w:t>
-      </w:r>
-      <w:r>
-        <w:rPr>
-          <w:sz w:val="16"/>
-          <w:lang w:val="cs-CZ"/>
-        </w:rPr>
-        <w:t>verze obsahuje  GSM modul pro odesílání varování na zadané telefonní číslo nebo prozvání. Umožnuje také dálkově ovládat výstupy pomoci SMS zpráv</w:t>
+        <w:t>Rozšířená verze obsahuje  GSM modul pro odesílání varování na zadané telefonní číslo nebo prozvání. Umožnuje také dálkově ovládat výstupy pomoci SMS zpráv</w:t>
       </w:r>
       <w:r>
         <w:rPr>
@@ -277,21 +272,7 @@
           <w:sz w:val="16"/>
           <w:lang w:val="cs-CZ"/>
         </w:rPr>
-        <w:t xml:space="preserve">Funkce TOTAL STOP vše vypne při prozvonění </w:t>
-      </w:r>
-      <w:r>
-        <w:rPr>
-          <w:sz w:val="16"/>
-          <w:lang w:val="cs-CZ"/>
-        </w:rPr>
-        <w:t>nebo SMS</w:t>
-      </w:r>
-      <w:r>
-        <w:rPr>
-          <w:sz w:val="16"/>
-          <w:lang w:val="cs-CZ"/>
-        </w:rPr>
-        <w:t xml:space="preserve"> z nastaveného telefonního čísla.</w:t>
+        <w:t>Funkce TOTAL STOP vše vypne při prozvonění nebo SMS z nastaveného telefonního čísla.</w:t>
       </w:r>
       <w:r>
         <w:rPr>
@@ -315,8 +296,6 @@
         </w:rPr>
         <w:t>Zařízení obsahuje záložní zdroj, který umožní odeslat výstrahu v případě výpadku napájení.</w:t>
       </w:r>
-      <w:bookmarkStart w:id="0" w:name="_GoBack"/>
-      <w:bookmarkEnd w:id="0"/>
     </w:p>
     <w:p>
       <w:pPr>
@@ -368,28 +347,7 @@
           <w:lang w:val="cs-CZ"/>
         </w:rPr>
         <w:br/>
-        <w:t>Nastavitelný čas</w:t>
-      </w:r>
-      <w:r>
-        <w:rPr>
-          <w:sz w:val="16"/>
-          <w:lang w:val="cs-CZ"/>
-        </w:rPr>
-        <w:t xml:space="preserve"> </w:t>
-      </w:r>
-      <w:r>
-        <w:rPr>
-          <w:sz w:val="16"/>
-          <w:lang w:val="cs-CZ"/>
-        </w:rPr>
-        <w:t>vy</w:t>
-      </w:r>
-      <w:r>
-        <w:rPr>
-          <w:sz w:val="16"/>
-          <w:lang w:val="cs-CZ"/>
-        </w:rPr>
-        <w:t>pnutí</w:t>
+        <w:t>Nastavitelný čas vypnutí</w:t>
       </w:r>
       <w:r>
         <w:rPr>
@@ -535,14 +493,7 @@
           <w:lang w:val="cs-CZ"/>
         </w:rPr>
         <w:br/>
-        <w:t>Nastavitelná teplota vypnut</w:t>
-      </w:r>
-      <w:r>
-        <w:rPr>
-          <w:sz w:val="16"/>
-          <w:lang w:val="cs-CZ"/>
-        </w:rPr>
-        <w:t>í</w:t>
+        <w:t>Nastavitelná teplota vypnutí</w:t>
       </w:r>
       <w:r>
         <w:rPr>
@@ -550,27 +501,7 @@
           <w:lang w:val="cs-CZ"/>
         </w:rPr>
         <w:br/>
-      </w:r>
-      <w:r>
-        <w:rPr>
-          <w:sz w:val="16"/>
-          <w:lang w:val="cs-CZ"/>
-        </w:rPr>
-        <w:t xml:space="preserve">Výstraha při </w:t>
-      </w:r>
-      <w:r>
-        <w:rPr>
-          <w:sz w:val="16"/>
-          <w:lang w:val="cs-CZ"/>
-        </w:rPr>
-        <w:t>vysoké</w:t>
-      </w:r>
-      <w:r>
-        <w:rPr>
-          <w:sz w:val="16"/>
-          <w:lang w:val="cs-CZ"/>
-        </w:rPr>
-        <w:t xml:space="preserve"> teplotě</w:t>
+        <w:t>Výstraha při vysoké teplotě</w:t>
       </w:r>
       <w:r>
         <w:rPr>
@@ -1165,7 +1096,7 @@
     </w:rPrDefault>
     <w:pPrDefault>
       <w:pPr>
-        <w:spacing w:before="200" w:after="200" w:line="276" w:lineRule="auto"/>
+        <w:spacing w:after="200" w:line="276" w:lineRule="auto"/>
       </w:pPr>
     </w:pPrDefault>
   </w:docDefaults>
@@ -1189,7 +1120,7 @@
     <w:lsdException w:name="toc 7" w:uiPriority="39"/>
     <w:lsdException w:name="toc 8" w:uiPriority="39"/>
     <w:lsdException w:name="toc 9" w:uiPriority="39"/>
-    <w:lsdException w:name="caption" w:uiPriority="35" w:qFormat="1"/>
+    <w:lsdException w:name="caption" w:uiPriority="35"/>
     <w:lsdException w:name="Title" w:semiHidden="0" w:uiPriority="10" w:unhideWhenUsed="0" w:qFormat="1"/>
     <w:lsdException w:name="Default Paragraph Font" w:uiPriority="1"/>
     <w:lsdException w:name="Subtitle" w:semiHidden="0" w:uiPriority="11" w:unhideWhenUsed="0" w:qFormat="1"/>
@@ -1311,207 +1242,170 @@
   <w:style w:type="paragraph" w:default="1" w:styleId="Normal">
     <w:name w:val="Normal"/>
     <w:qFormat/>
-    <w:rsid w:val="00B347B5"/>
-    <w:rPr>
+    <w:rsid w:val="00B8660A"/>
+  </w:style>
+  <w:style w:type="paragraph" w:styleId="Heading1">
+    <w:name w:val="heading 1"/>
+    <w:basedOn w:val="Normal"/>
+    <w:next w:val="Normal"/>
+    <w:link w:val="Heading1Char"/>
+    <w:uiPriority w:val="9"/>
+    <w:qFormat/>
+    <w:rsid w:val="00B8660A"/>
+    <w:pPr>
+      <w:spacing w:before="480" w:after="0"/>
+      <w:contextualSpacing/>
+      <w:outlineLvl w:val="0"/>
+    </w:pPr>
+    <w:rPr>
+      <w:rFonts w:asciiTheme="majorHAnsi" w:eastAsiaTheme="majorEastAsia" w:hAnsiTheme="majorHAnsi" w:cstheme="majorBidi"/>
+      <w:b/>
+      <w:bCs/>
+      <w:sz w:val="28"/>
+      <w:szCs w:val="28"/>
+    </w:rPr>
+  </w:style>
+  <w:style w:type="paragraph" w:styleId="Heading2">
+    <w:name w:val="heading 2"/>
+    <w:basedOn w:val="Normal"/>
+    <w:next w:val="Normal"/>
+    <w:link w:val="Heading2Char"/>
+    <w:uiPriority w:val="9"/>
+    <w:unhideWhenUsed/>
+    <w:qFormat/>
+    <w:rsid w:val="00B8660A"/>
+    <w:pPr>
+      <w:spacing w:before="200" w:after="0"/>
+      <w:outlineLvl w:val="1"/>
+    </w:pPr>
+    <w:rPr>
+      <w:rFonts w:asciiTheme="majorHAnsi" w:eastAsiaTheme="majorEastAsia" w:hAnsiTheme="majorHAnsi" w:cstheme="majorBidi"/>
+      <w:b/>
+      <w:bCs/>
+      <w:sz w:val="26"/>
+      <w:szCs w:val="26"/>
+    </w:rPr>
+  </w:style>
+  <w:style w:type="paragraph" w:styleId="Heading3">
+    <w:name w:val="heading 3"/>
+    <w:basedOn w:val="Normal"/>
+    <w:next w:val="Normal"/>
+    <w:link w:val="Heading3Char"/>
+    <w:uiPriority w:val="9"/>
+    <w:unhideWhenUsed/>
+    <w:qFormat/>
+    <w:rsid w:val="00B8660A"/>
+    <w:pPr>
+      <w:spacing w:before="200" w:after="0" w:line="271" w:lineRule="auto"/>
+      <w:outlineLvl w:val="2"/>
+    </w:pPr>
+    <w:rPr>
+      <w:rFonts w:asciiTheme="majorHAnsi" w:eastAsiaTheme="majorEastAsia" w:hAnsiTheme="majorHAnsi" w:cstheme="majorBidi"/>
+      <w:b/>
+      <w:bCs/>
+    </w:rPr>
+  </w:style>
+  <w:style w:type="paragraph" w:styleId="Heading4">
+    <w:name w:val="heading 4"/>
+    <w:basedOn w:val="Normal"/>
+    <w:next w:val="Normal"/>
+    <w:link w:val="Heading4Char"/>
+    <w:uiPriority w:val="9"/>
+    <w:unhideWhenUsed/>
+    <w:qFormat/>
+    <w:rsid w:val="00B8660A"/>
+    <w:pPr>
+      <w:spacing w:before="200" w:after="0"/>
+      <w:outlineLvl w:val="3"/>
+    </w:pPr>
+    <w:rPr>
+      <w:rFonts w:asciiTheme="majorHAnsi" w:eastAsiaTheme="majorEastAsia" w:hAnsiTheme="majorHAnsi" w:cstheme="majorBidi"/>
+      <w:b/>
+      <w:bCs/>
+      <w:i/>
+      <w:iCs/>
+    </w:rPr>
+  </w:style>
+  <w:style w:type="paragraph" w:styleId="Heading5">
+    <w:name w:val="heading 5"/>
+    <w:basedOn w:val="Normal"/>
+    <w:next w:val="Normal"/>
+    <w:link w:val="Heading5Char"/>
+    <w:uiPriority w:val="9"/>
+    <w:unhideWhenUsed/>
+    <w:qFormat/>
+    <w:rsid w:val="00B8660A"/>
+    <w:pPr>
+      <w:spacing w:before="200" w:after="0"/>
+      <w:outlineLvl w:val="4"/>
+    </w:pPr>
+    <w:rPr>
+      <w:rFonts w:asciiTheme="majorHAnsi" w:eastAsiaTheme="majorEastAsia" w:hAnsiTheme="majorHAnsi" w:cstheme="majorBidi"/>
+      <w:b/>
+      <w:bCs/>
+      <w:color w:val="7F7F7F" w:themeColor="text1" w:themeTint="80"/>
+    </w:rPr>
+  </w:style>
+  <w:style w:type="paragraph" w:styleId="Heading6">
+    <w:name w:val="heading 6"/>
+    <w:basedOn w:val="Normal"/>
+    <w:next w:val="Normal"/>
+    <w:link w:val="Heading6Char"/>
+    <w:uiPriority w:val="9"/>
+    <w:unhideWhenUsed/>
+    <w:qFormat/>
+    <w:rsid w:val="00B8660A"/>
+    <w:pPr>
+      <w:spacing w:after="0" w:line="271" w:lineRule="auto"/>
+      <w:outlineLvl w:val="5"/>
+    </w:pPr>
+    <w:rPr>
+      <w:rFonts w:asciiTheme="majorHAnsi" w:eastAsiaTheme="majorEastAsia" w:hAnsiTheme="majorHAnsi" w:cstheme="majorBidi"/>
+      <w:b/>
+      <w:bCs/>
+      <w:i/>
+      <w:iCs/>
+      <w:color w:val="7F7F7F" w:themeColor="text1" w:themeTint="80"/>
+    </w:rPr>
+  </w:style>
+  <w:style w:type="paragraph" w:styleId="Heading7">
+    <w:name w:val="heading 7"/>
+    <w:basedOn w:val="Normal"/>
+    <w:next w:val="Normal"/>
+    <w:link w:val="Heading7Char"/>
+    <w:uiPriority w:val="9"/>
+    <w:unhideWhenUsed/>
+    <w:qFormat/>
+    <w:rsid w:val="00B8660A"/>
+    <w:pPr>
+      <w:spacing w:after="0"/>
+      <w:outlineLvl w:val="6"/>
+    </w:pPr>
+    <w:rPr>
+      <w:rFonts w:asciiTheme="majorHAnsi" w:eastAsiaTheme="majorEastAsia" w:hAnsiTheme="majorHAnsi" w:cstheme="majorBidi"/>
+      <w:i/>
+      <w:iCs/>
+    </w:rPr>
+  </w:style>
+  <w:style w:type="paragraph" w:styleId="Heading8">
+    <w:name w:val="heading 8"/>
+    <w:basedOn w:val="Normal"/>
+    <w:next w:val="Normal"/>
+    <w:link w:val="Heading8Char"/>
+    <w:uiPriority w:val="9"/>
+    <w:unhideWhenUsed/>
+    <w:qFormat/>
+    <w:rsid w:val="00B8660A"/>
+    <w:pPr>
+      <w:spacing w:after="0"/>
+      <w:outlineLvl w:val="7"/>
+    </w:pPr>
+    <w:rPr>
+      <w:rFonts w:asciiTheme="majorHAnsi" w:eastAsiaTheme="majorEastAsia" w:hAnsiTheme="majorHAnsi" w:cstheme="majorBidi"/>
       <w:sz w:val="20"/>
       <w:szCs w:val="20"/>
     </w:rPr>
   </w:style>
-  <w:style w:type="paragraph" w:styleId="Heading1">
-    <w:name w:val="heading 1"/>
-    <w:basedOn w:val="Normal"/>
-    <w:next w:val="Normal"/>
-    <w:link w:val="Heading1Char"/>
-    <w:uiPriority w:val="9"/>
-    <w:qFormat/>
-    <w:rsid w:val="00B347B5"/>
-    <w:pPr>
-      <w:pBdr>
-        <w:top w:val="single" w:sz="24" w:space="0" w:color="4F81BD" w:themeColor="accent1"/>
-        <w:left w:val="single" w:sz="24" w:space="0" w:color="4F81BD" w:themeColor="accent1"/>
-        <w:bottom w:val="single" w:sz="24" w:space="0" w:color="4F81BD" w:themeColor="accent1"/>
-        <w:right w:val="single" w:sz="24" w:space="0" w:color="4F81BD" w:themeColor="accent1"/>
-      </w:pBdr>
-      <w:shd w:val="clear" w:color="auto" w:fill="4F81BD" w:themeFill="accent1"/>
-      <w:spacing w:after="0"/>
-      <w:outlineLvl w:val="0"/>
-    </w:pPr>
-    <w:rPr>
-      <w:b/>
-      <w:bCs/>
-      <w:caps/>
-      <w:color w:val="FFFFFF" w:themeColor="background1"/>
-      <w:spacing w:val="15"/>
-      <w:sz w:val="22"/>
-      <w:szCs w:val="22"/>
-    </w:rPr>
-  </w:style>
-  <w:style w:type="paragraph" w:styleId="Heading2">
-    <w:name w:val="heading 2"/>
-    <w:basedOn w:val="Normal"/>
-    <w:next w:val="Normal"/>
-    <w:link w:val="Heading2Char"/>
-    <w:uiPriority w:val="9"/>
-    <w:unhideWhenUsed/>
-    <w:qFormat/>
-    <w:rsid w:val="00B347B5"/>
-    <w:pPr>
-      <w:pBdr>
-        <w:top w:val="single" w:sz="24" w:space="0" w:color="DBE5F1" w:themeColor="accent1" w:themeTint="33"/>
-        <w:left w:val="single" w:sz="24" w:space="0" w:color="DBE5F1" w:themeColor="accent1" w:themeTint="33"/>
-        <w:bottom w:val="single" w:sz="24" w:space="0" w:color="DBE5F1" w:themeColor="accent1" w:themeTint="33"/>
-        <w:right w:val="single" w:sz="24" w:space="0" w:color="DBE5F1" w:themeColor="accent1" w:themeTint="33"/>
-      </w:pBdr>
-      <w:shd w:val="clear" w:color="auto" w:fill="DBE5F1" w:themeFill="accent1" w:themeFillTint="33"/>
-      <w:spacing w:after="0"/>
-      <w:outlineLvl w:val="1"/>
-    </w:pPr>
-    <w:rPr>
-      <w:caps/>
-      <w:spacing w:val="15"/>
-      <w:sz w:val="22"/>
-      <w:szCs w:val="22"/>
-    </w:rPr>
-  </w:style>
-  <w:style w:type="paragraph" w:styleId="Heading3">
-    <w:name w:val="heading 3"/>
-    <w:basedOn w:val="Normal"/>
-    <w:next w:val="Normal"/>
-    <w:link w:val="Heading3Char"/>
-    <w:uiPriority w:val="9"/>
-    <w:unhideWhenUsed/>
-    <w:qFormat/>
-    <w:rsid w:val="00B347B5"/>
-    <w:pPr>
-      <w:pBdr>
-        <w:top w:val="single" w:sz="6" w:space="2" w:color="4F81BD" w:themeColor="accent1"/>
-        <w:left w:val="single" w:sz="6" w:space="2" w:color="4F81BD" w:themeColor="accent1"/>
-      </w:pBdr>
-      <w:spacing w:before="300" w:after="0"/>
-      <w:outlineLvl w:val="2"/>
-    </w:pPr>
-    <w:rPr>
-      <w:caps/>
-      <w:color w:val="243F60" w:themeColor="accent1" w:themeShade="7F"/>
-      <w:spacing w:val="15"/>
-      <w:sz w:val="22"/>
-      <w:szCs w:val="22"/>
-    </w:rPr>
-  </w:style>
-  <w:style w:type="paragraph" w:styleId="Heading4">
-    <w:name w:val="heading 4"/>
-    <w:basedOn w:val="Normal"/>
-    <w:next w:val="Normal"/>
-    <w:link w:val="Heading4Char"/>
-    <w:uiPriority w:val="9"/>
-    <w:unhideWhenUsed/>
-    <w:qFormat/>
-    <w:rsid w:val="00B347B5"/>
-    <w:pPr>
-      <w:pBdr>
-        <w:top w:val="dotted" w:sz="6" w:space="2" w:color="4F81BD" w:themeColor="accent1"/>
-        <w:left w:val="dotted" w:sz="6" w:space="2" w:color="4F81BD" w:themeColor="accent1"/>
-      </w:pBdr>
-      <w:spacing w:before="300" w:after="0"/>
-      <w:outlineLvl w:val="3"/>
-    </w:pPr>
-    <w:rPr>
-      <w:caps/>
-      <w:color w:val="365F91" w:themeColor="accent1" w:themeShade="BF"/>
-      <w:spacing w:val="10"/>
-      <w:sz w:val="22"/>
-      <w:szCs w:val="22"/>
-    </w:rPr>
-  </w:style>
-  <w:style w:type="paragraph" w:styleId="Heading5">
-    <w:name w:val="heading 5"/>
-    <w:basedOn w:val="Normal"/>
-    <w:next w:val="Normal"/>
-    <w:link w:val="Heading5Char"/>
-    <w:uiPriority w:val="9"/>
-    <w:unhideWhenUsed/>
-    <w:qFormat/>
-    <w:rsid w:val="00B347B5"/>
-    <w:pPr>
-      <w:pBdr>
-        <w:bottom w:val="single" w:sz="6" w:space="1" w:color="4F81BD" w:themeColor="accent1"/>
-      </w:pBdr>
-      <w:spacing w:before="300" w:after="0"/>
-      <w:outlineLvl w:val="4"/>
-    </w:pPr>
-    <w:rPr>
-      <w:caps/>
-      <w:color w:val="365F91" w:themeColor="accent1" w:themeShade="BF"/>
-      <w:spacing w:val="10"/>
-      <w:sz w:val="22"/>
-      <w:szCs w:val="22"/>
-    </w:rPr>
-  </w:style>
-  <w:style w:type="paragraph" w:styleId="Heading6">
-    <w:name w:val="heading 6"/>
-    <w:basedOn w:val="Normal"/>
-    <w:next w:val="Normal"/>
-    <w:link w:val="Heading6Char"/>
-    <w:uiPriority w:val="9"/>
-    <w:unhideWhenUsed/>
-    <w:qFormat/>
-    <w:rsid w:val="00B347B5"/>
-    <w:pPr>
-      <w:pBdr>
-        <w:bottom w:val="dotted" w:sz="6" w:space="1" w:color="4F81BD" w:themeColor="accent1"/>
-      </w:pBdr>
-      <w:spacing w:before="300" w:after="0"/>
-      <w:outlineLvl w:val="5"/>
-    </w:pPr>
-    <w:rPr>
-      <w:caps/>
-      <w:color w:val="365F91" w:themeColor="accent1" w:themeShade="BF"/>
-      <w:spacing w:val="10"/>
-      <w:sz w:val="22"/>
-      <w:szCs w:val="22"/>
-    </w:rPr>
-  </w:style>
-  <w:style w:type="paragraph" w:styleId="Heading7">
-    <w:name w:val="heading 7"/>
-    <w:basedOn w:val="Normal"/>
-    <w:next w:val="Normal"/>
-    <w:link w:val="Heading7Char"/>
-    <w:uiPriority w:val="9"/>
-    <w:unhideWhenUsed/>
-    <w:qFormat/>
-    <w:rsid w:val="00B347B5"/>
-    <w:pPr>
-      <w:spacing w:before="300" w:after="0"/>
-      <w:outlineLvl w:val="6"/>
-    </w:pPr>
-    <w:rPr>
-      <w:caps/>
-      <w:color w:val="365F91" w:themeColor="accent1" w:themeShade="BF"/>
-      <w:spacing w:val="10"/>
-      <w:sz w:val="22"/>
-      <w:szCs w:val="22"/>
-    </w:rPr>
-  </w:style>
-  <w:style w:type="paragraph" w:styleId="Heading8">
-    <w:name w:val="heading 8"/>
-    <w:basedOn w:val="Normal"/>
-    <w:next w:val="Normal"/>
-    <w:link w:val="Heading8Char"/>
-    <w:uiPriority w:val="9"/>
-    <w:unhideWhenUsed/>
-    <w:qFormat/>
-    <w:rsid w:val="00B347B5"/>
-    <w:pPr>
-      <w:spacing w:before="300" w:after="0"/>
-      <w:outlineLvl w:val="7"/>
-    </w:pPr>
-    <w:rPr>
-      <w:caps/>
-      <w:spacing w:val="10"/>
-      <w:sz w:val="18"/>
-      <w:szCs w:val="18"/>
-    </w:rPr>
-  </w:style>
   <w:style w:type="paragraph" w:styleId="Heading9">
     <w:name w:val="heading 9"/>
     <w:basedOn w:val="Normal"/>
@@ -1520,17 +1414,18 @@
     <w:uiPriority w:val="9"/>
     <w:unhideWhenUsed/>
     <w:qFormat/>
-    <w:rsid w:val="00B347B5"/>
-    <w:pPr>
-      <w:spacing w:before="300" w:after="0"/>
+    <w:rsid w:val="00B8660A"/>
+    <w:pPr>
+      <w:spacing w:after="0"/>
       <w:outlineLvl w:val="8"/>
     </w:pPr>
     <w:rPr>
-      <w:i/>
-      <w:caps/>
-      <w:spacing w:val="10"/>
-      <w:sz w:val="18"/>
-      <w:szCs w:val="18"/>
+      <w:rFonts w:asciiTheme="majorHAnsi" w:eastAsiaTheme="majorEastAsia" w:hAnsiTheme="majorHAnsi" w:cstheme="majorBidi"/>
+      <w:i/>
+      <w:iCs/>
+      <w:spacing w:val="5"/>
+      <w:sz w:val="20"/>
+      <w:szCs w:val="20"/>
     </w:rPr>
   </w:style>
   <w:style w:type="character" w:default="1" w:styleId="DefaultParagraphFont">
@@ -1565,14 +1460,13 @@
     <w:basedOn w:val="DefaultParagraphFont"/>
     <w:link w:val="Heading1"/>
     <w:uiPriority w:val="9"/>
-    <w:rsid w:val="00B347B5"/>
-    <w:rPr>
-      <w:b/>
-      <w:bCs/>
-      <w:caps/>
-      <w:color w:val="FFFFFF" w:themeColor="background1"/>
-      <w:spacing w:val="15"/>
-      <w:shd w:val="clear" w:color="auto" w:fill="4F81BD" w:themeFill="accent1"/>
+    <w:rsid w:val="00B8660A"/>
+    <w:rPr>
+      <w:rFonts w:asciiTheme="majorHAnsi" w:eastAsiaTheme="majorEastAsia" w:hAnsiTheme="majorHAnsi" w:cstheme="majorBidi"/>
+      <w:b/>
+      <w:bCs/>
+      <w:sz w:val="28"/>
+      <w:szCs w:val="28"/>
     </w:rPr>
   </w:style>
   <w:style w:type="character" w:customStyle="1" w:styleId="Heading2Char">
@@ -1580,11 +1474,13 @@
     <w:basedOn w:val="DefaultParagraphFont"/>
     <w:link w:val="Heading2"/>
     <w:uiPriority w:val="9"/>
-    <w:rsid w:val="00B347B5"/>
-    <w:rPr>
-      <w:caps/>
-      <w:spacing w:val="15"/>
-      <w:shd w:val="clear" w:color="auto" w:fill="DBE5F1" w:themeFill="accent1" w:themeFillTint="33"/>
+    <w:rsid w:val="00B8660A"/>
+    <w:rPr>
+      <w:rFonts w:asciiTheme="majorHAnsi" w:eastAsiaTheme="majorEastAsia" w:hAnsiTheme="majorHAnsi" w:cstheme="majorBidi"/>
+      <w:b/>
+      <w:bCs/>
+      <w:sz w:val="26"/>
+      <w:szCs w:val="26"/>
     </w:rPr>
   </w:style>
   <w:style w:type="character" w:customStyle="1" w:styleId="Heading3Char">
@@ -1592,11 +1488,11 @@
     <w:basedOn w:val="DefaultParagraphFont"/>
     <w:link w:val="Heading3"/>
     <w:uiPriority w:val="9"/>
-    <w:rsid w:val="00B347B5"/>
-    <w:rPr>
-      <w:caps/>
-      <w:color w:val="243F60" w:themeColor="accent1" w:themeShade="7F"/>
-      <w:spacing w:val="15"/>
+    <w:rsid w:val="00B8660A"/>
+    <w:rPr>
+      <w:rFonts w:asciiTheme="majorHAnsi" w:eastAsiaTheme="majorEastAsia" w:hAnsiTheme="majorHAnsi" w:cstheme="majorBidi"/>
+      <w:b/>
+      <w:bCs/>
     </w:rPr>
   </w:style>
   <w:style w:type="character" w:customStyle="1" w:styleId="Heading4Char">
@@ -1604,11 +1500,13 @@
     <w:basedOn w:val="DefaultParagraphFont"/>
     <w:link w:val="Heading4"/>
     <w:uiPriority w:val="9"/>
-    <w:rsid w:val="00B347B5"/>
-    <w:rPr>
-      <w:caps/>
-      <w:color w:val="365F91" w:themeColor="accent1" w:themeShade="BF"/>
-      <w:spacing w:val="10"/>
+    <w:rsid w:val="00B8660A"/>
+    <w:rPr>
+      <w:rFonts w:asciiTheme="majorHAnsi" w:eastAsiaTheme="majorEastAsia" w:hAnsiTheme="majorHAnsi" w:cstheme="majorBidi"/>
+      <w:b/>
+      <w:bCs/>
+      <w:i/>
+      <w:iCs/>
     </w:rPr>
   </w:style>
   <w:style w:type="character" w:customStyle="1" w:styleId="Heading5Char">
@@ -1616,11 +1514,12 @@
     <w:basedOn w:val="DefaultParagraphFont"/>
     <w:link w:val="Heading5"/>
     <w:uiPriority w:val="9"/>
-    <w:rsid w:val="00B347B5"/>
-    <w:rPr>
-      <w:caps/>
-      <w:color w:val="365F91" w:themeColor="accent1" w:themeShade="BF"/>
-      <w:spacing w:val="10"/>
+    <w:rsid w:val="00B8660A"/>
+    <w:rPr>
+      <w:rFonts w:asciiTheme="majorHAnsi" w:eastAsiaTheme="majorEastAsia" w:hAnsiTheme="majorHAnsi" w:cstheme="majorBidi"/>
+      <w:b/>
+      <w:bCs/>
+      <w:color w:val="7F7F7F" w:themeColor="text1" w:themeTint="80"/>
     </w:rPr>
   </w:style>
   <w:style w:type="character" w:customStyle="1" w:styleId="Heading6Char">
@@ -1628,11 +1527,14 @@
     <w:basedOn w:val="DefaultParagraphFont"/>
     <w:link w:val="Heading6"/>
     <w:uiPriority w:val="9"/>
-    <w:rsid w:val="00B347B5"/>
-    <w:rPr>
-      <w:caps/>
-      <w:color w:val="365F91" w:themeColor="accent1" w:themeShade="BF"/>
-      <w:spacing w:val="10"/>
+    <w:rsid w:val="00B8660A"/>
+    <w:rPr>
+      <w:rFonts w:asciiTheme="majorHAnsi" w:eastAsiaTheme="majorEastAsia" w:hAnsiTheme="majorHAnsi" w:cstheme="majorBidi"/>
+      <w:b/>
+      <w:bCs/>
+      <w:i/>
+      <w:iCs/>
+      <w:color w:val="7F7F7F" w:themeColor="text1" w:themeTint="80"/>
     </w:rPr>
   </w:style>
   <w:style w:type="character" w:customStyle="1" w:styleId="Heading7Char">
@@ -1640,11 +1542,11 @@
     <w:basedOn w:val="DefaultParagraphFont"/>
     <w:link w:val="Heading7"/>
     <w:uiPriority w:val="9"/>
-    <w:rsid w:val="00B347B5"/>
-    <w:rPr>
-      <w:caps/>
-      <w:color w:val="365F91" w:themeColor="accent1" w:themeShade="BF"/>
-      <w:spacing w:val="10"/>
+    <w:rsid w:val="00B8660A"/>
+    <w:rPr>
+      <w:rFonts w:asciiTheme="majorHAnsi" w:eastAsiaTheme="majorEastAsia" w:hAnsiTheme="majorHAnsi" w:cstheme="majorBidi"/>
+      <w:i/>
+      <w:iCs/>
     </w:rPr>
   </w:style>
   <w:style w:type="character" w:customStyle="1" w:styleId="Heading8Char">
@@ -1652,12 +1554,11 @@
     <w:basedOn w:val="DefaultParagraphFont"/>
     <w:link w:val="Heading8"/>
     <w:uiPriority w:val="9"/>
-    <w:rsid w:val="00B347B5"/>
-    <w:rPr>
-      <w:caps/>
-      <w:spacing w:val="10"/>
-      <w:sz w:val="18"/>
-      <w:szCs w:val="18"/>
+    <w:rsid w:val="00B8660A"/>
+    <w:rPr>
+      <w:rFonts w:asciiTheme="majorHAnsi" w:eastAsiaTheme="majorEastAsia" w:hAnsiTheme="majorHAnsi" w:cstheme="majorBidi"/>
+      <w:sz w:val="20"/>
+      <w:szCs w:val="20"/>
     </w:rPr>
   </w:style>
   <w:style w:type="character" w:customStyle="1" w:styleId="Heading9Char">
@@ -1665,13 +1566,14 @@
     <w:basedOn w:val="DefaultParagraphFont"/>
     <w:link w:val="Heading9"/>
     <w:uiPriority w:val="9"/>
-    <w:rsid w:val="00B347B5"/>
-    <w:rPr>
-      <w:i/>
-      <w:caps/>
-      <w:spacing w:val="10"/>
-      <w:sz w:val="18"/>
-      <w:szCs w:val="18"/>
+    <w:rsid w:val="00B8660A"/>
+    <w:rPr>
+      <w:rFonts w:asciiTheme="majorHAnsi" w:eastAsiaTheme="majorEastAsia" w:hAnsiTheme="majorHAnsi" w:cstheme="majorBidi"/>
+      <w:i/>
+      <w:iCs/>
+      <w:spacing w:val="5"/>
+      <w:sz w:val="20"/>
+      <w:szCs w:val="20"/>
     </w:rPr>
   </w:style>
   <w:style w:type="paragraph" w:styleId="Caption">
@@ -1680,7 +1582,6 @@
     <w:next w:val="Normal"/>
     <w:uiPriority w:val="35"/>
     <w:unhideWhenUsed/>
-    <w:qFormat/>
     <w:rsid w:val="00B347B5"/>
     <w:rPr>
       <w:b/>
@@ -1697,15 +1598,17 @@
     <w:link w:val="TitleChar"/>
     <w:uiPriority w:val="10"/>
     <w:qFormat/>
-    <w:rsid w:val="00B347B5"/>
-    <w:pPr>
-      <w:spacing w:before="720"/>
-    </w:pPr>
-    <w:rPr>
-      <w:caps/>
-      <w:color w:val="4F81BD" w:themeColor="accent1"/>
-      <w:spacing w:val="10"/>
-      <w:kern w:val="28"/>
+    <w:rsid w:val="00B8660A"/>
+    <w:pPr>
+      <w:pBdr>
+        <w:bottom w:val="single" w:sz="4" w:space="1" w:color="auto"/>
+      </w:pBdr>
+      <w:spacing w:line="240" w:lineRule="auto"/>
+      <w:contextualSpacing/>
+    </w:pPr>
+    <w:rPr>
+      <w:rFonts w:asciiTheme="majorHAnsi" w:eastAsiaTheme="majorEastAsia" w:hAnsiTheme="majorHAnsi" w:cstheme="majorBidi"/>
+      <w:spacing w:val="5"/>
       <w:sz w:val="52"/>
       <w:szCs w:val="52"/>
     </w:rPr>
@@ -1715,12 +1618,10 @@
     <w:basedOn w:val="DefaultParagraphFont"/>
     <w:link w:val="Title"/>
     <w:uiPriority w:val="10"/>
-    <w:rsid w:val="00B347B5"/>
-    <w:rPr>
-      <w:caps/>
-      <w:color w:val="4F81BD" w:themeColor="accent1"/>
-      <w:spacing w:val="10"/>
-      <w:kern w:val="28"/>
+    <w:rsid w:val="00B8660A"/>
+    <w:rPr>
+      <w:rFonts w:asciiTheme="majorHAnsi" w:eastAsiaTheme="majorEastAsia" w:hAnsiTheme="majorHAnsi" w:cstheme="majorBidi"/>
+      <w:spacing w:val="5"/>
       <w:sz w:val="52"/>
       <w:szCs w:val="52"/>
     </w:rPr>
@@ -1732,14 +1633,15 @@
     <w:link w:val="SubtitleChar"/>
     <w:uiPriority w:val="11"/>
     <w:qFormat/>
-    <w:rsid w:val="00B347B5"/>
-    <w:pPr>
-      <w:spacing w:after="1000" w:line="240" w:lineRule="auto"/>
-    </w:pPr>
-    <w:rPr>
-      <w:caps/>
-      <w:color w:val="595959" w:themeColor="text1" w:themeTint="A6"/>
-      <w:spacing w:val="10"/>
+    <w:rsid w:val="00B8660A"/>
+    <w:pPr>
+      <w:spacing w:after="600"/>
+    </w:pPr>
+    <w:rPr>
+      <w:rFonts w:asciiTheme="majorHAnsi" w:eastAsiaTheme="majorEastAsia" w:hAnsiTheme="majorHAnsi" w:cstheme="majorBidi"/>
+      <w:i/>
+      <w:iCs/>
+      <w:spacing w:val="13"/>
       <w:sz w:val="24"/>
       <w:szCs w:val="24"/>
     </w:rPr>
@@ -1749,11 +1651,12 @@
     <w:basedOn w:val="DefaultParagraphFont"/>
     <w:link w:val="Subtitle"/>
     <w:uiPriority w:val="11"/>
-    <w:rsid w:val="00B347B5"/>
-    <w:rPr>
-      <w:caps/>
-      <w:color w:val="595959" w:themeColor="text1" w:themeTint="A6"/>
-      <w:spacing w:val="10"/>
+    <w:rsid w:val="00B8660A"/>
+    <w:rPr>
+      <w:rFonts w:asciiTheme="majorHAnsi" w:eastAsiaTheme="majorEastAsia" w:hAnsiTheme="majorHAnsi" w:cstheme="majorBidi"/>
+      <w:i/>
+      <w:iCs/>
+      <w:spacing w:val="13"/>
       <w:sz w:val="24"/>
       <w:szCs w:val="24"/>
     </w:rPr>
@@ -1762,7 +1665,7 @@
     <w:name w:val="Strong"/>
     <w:uiPriority w:val="22"/>
     <w:qFormat/>
-    <w:rsid w:val="00B347B5"/>
+    <w:rsid w:val="00B8660A"/>
     <w:rPr>
       <w:b/>
       <w:bCs/>
@@ -1772,11 +1675,15 @@
     <w:name w:val="Emphasis"/>
     <w:uiPriority w:val="20"/>
     <w:qFormat/>
-    <w:rsid w:val="00B347B5"/>
-    <w:rPr>
-      <w:caps/>
-      <w:color w:val="243F60" w:themeColor="accent1" w:themeShade="7F"/>
-      <w:spacing w:val="5"/>
+    <w:rsid w:val="00B8660A"/>
+    <w:rPr>
+      <w:b/>
+      <w:bCs/>
+      <w:i/>
+      <w:iCs/>
+      <w:spacing w:val="10"/>
+      <w:bdr w:val="none" w:sz="0" w:space="0" w:color="auto"/>
+      <w:shd w:val="clear" w:color="auto" w:fill="auto"/>
     </w:rPr>
   </w:style>
   <w:style w:type="paragraph" w:styleId="NoSpacing">
@@ -1785,9 +1692,9 @@
     <w:link w:val="NoSpacingChar"/>
     <w:uiPriority w:val="1"/>
     <w:qFormat/>
-    <w:rsid w:val="00B347B5"/>
-    <w:pPr>
-      <w:spacing w:before="0" w:after="0" w:line="240" w:lineRule="auto"/>
+    <w:rsid w:val="00B8660A"/>
+    <w:pPr>
+      <w:spacing w:after="0" w:line="240" w:lineRule="auto"/>
     </w:pPr>
   </w:style>
   <w:style w:type="character" w:customStyle="1" w:styleId="NoSpacingChar">
@@ -1796,17 +1703,13 @@
     <w:link w:val="NoSpacing"/>
     <w:uiPriority w:val="1"/>
     <w:rsid w:val="00B347B5"/>
-    <w:rPr>
-      <w:sz w:val="20"/>
-      <w:szCs w:val="20"/>
-    </w:rPr>
   </w:style>
   <w:style w:type="paragraph" w:styleId="ListParagraph">
     <w:name w:val="List Paragraph"/>
     <w:basedOn w:val="Normal"/>
     <w:uiPriority w:val="34"/>
     <w:qFormat/>
-    <w:rsid w:val="00B347B5"/>
+    <w:rsid w:val="00B8660A"/>
     <w:pPr>
       <w:ind w:left="720"/>
       <w:contextualSpacing/>
@@ -1819,7 +1722,11 @@
     <w:link w:val="QuoteChar"/>
     <w:uiPriority w:val="29"/>
     <w:qFormat/>
-    <w:rsid w:val="00B347B5"/>
+    <w:rsid w:val="00B8660A"/>
+    <w:pPr>
+      <w:spacing w:before="200" w:after="0"/>
+      <w:ind w:left="360" w:right="360"/>
+    </w:pPr>
     <w:rPr>
       <w:i/>
       <w:iCs/>
@@ -1830,12 +1737,10 @@
     <w:basedOn w:val="DefaultParagraphFont"/>
     <w:link w:val="Quote"/>
     <w:uiPriority w:val="29"/>
-    <w:rsid w:val="00B347B5"/>
-    <w:rPr>
-      <w:i/>
-      <w:iCs/>
-      <w:sz w:val="20"/>
-      <w:szCs w:val="20"/>
+    <w:rsid w:val="00B8660A"/>
+    <w:rPr>
+      <w:i/>
+      <w:iCs/>
     </w:rPr>
   </w:style>
   <w:style w:type="paragraph" w:styleId="IntenseQuote">
@@ -1845,20 +1750,20 @@
     <w:link w:val="IntenseQuoteChar"/>
     <w:uiPriority w:val="30"/>
     <w:qFormat/>
-    <w:rsid w:val="00B347B5"/>
+    <w:rsid w:val="00B8660A"/>
     <w:pPr>
       <w:pBdr>
-        <w:top w:val="single" w:sz="4" w:space="10" w:color="4F81BD" w:themeColor="accent1"/>
-        <w:left w:val="single" w:sz="4" w:space="10" w:color="4F81BD" w:themeColor="accent1"/>
+        <w:bottom w:val="single" w:sz="4" w:space="1" w:color="auto"/>
       </w:pBdr>
-      <w:spacing w:after="0"/>
-      <w:ind w:left="1296" w:right="1152"/>
+      <w:spacing w:before="200" w:after="280"/>
+      <w:ind w:left="1008" w:right="1152"/>
       <w:jc w:val="both"/>
     </w:pPr>
     <w:rPr>
-      <w:i/>
-      <w:iCs/>
-      <w:color w:val="4F81BD" w:themeColor="accent1"/>
+      <w:b/>
+      <w:bCs/>
+      <w:i/>
+      <w:iCs/>
     </w:rPr>
   </w:style>
   <w:style w:type="character" w:customStyle="1" w:styleId="IntenseQuoteChar">
@@ -1866,75 +1771,64 @@
     <w:basedOn w:val="DefaultParagraphFont"/>
     <w:link w:val="IntenseQuote"/>
     <w:uiPriority w:val="30"/>
-    <w:rsid w:val="00B347B5"/>
-    <w:rPr>
-      <w:i/>
-      <w:iCs/>
-      <w:color w:val="4F81BD" w:themeColor="accent1"/>
-      <w:sz w:val="20"/>
-      <w:szCs w:val="20"/>
+    <w:rsid w:val="00B8660A"/>
+    <w:rPr>
+      <w:b/>
+      <w:bCs/>
+      <w:i/>
+      <w:iCs/>
     </w:rPr>
   </w:style>
   <w:style w:type="character" w:styleId="SubtleEmphasis">
     <w:name w:val="Subtle Emphasis"/>
     <w:uiPriority w:val="19"/>
     <w:qFormat/>
-    <w:rsid w:val="00B347B5"/>
-    <w:rPr>
-      <w:i/>
-      <w:iCs/>
-      <w:color w:val="243F60" w:themeColor="accent1" w:themeShade="7F"/>
+    <w:rsid w:val="00B8660A"/>
+    <w:rPr>
+      <w:i/>
+      <w:iCs/>
     </w:rPr>
   </w:style>
   <w:style w:type="character" w:styleId="IntenseEmphasis">
     <w:name w:val="Intense Emphasis"/>
     <w:uiPriority w:val="21"/>
     <w:qFormat/>
-    <w:rsid w:val="00B347B5"/>
-    <w:rPr>
-      <w:b/>
-      <w:bCs/>
-      <w:caps/>
-      <w:color w:val="243F60" w:themeColor="accent1" w:themeShade="7F"/>
-      <w:spacing w:val="10"/>
+    <w:rsid w:val="00B8660A"/>
+    <w:rPr>
+      <w:b/>
+      <w:bCs/>
     </w:rPr>
   </w:style>
   <w:style w:type="character" w:styleId="SubtleReference">
     <w:name w:val="Subtle Reference"/>
     <w:uiPriority w:val="31"/>
     <w:qFormat/>
-    <w:rsid w:val="00B347B5"/>
-    <w:rPr>
-      <w:b/>
-      <w:bCs/>
-      <w:color w:val="4F81BD" w:themeColor="accent1"/>
+    <w:rsid w:val="00B8660A"/>
+    <w:rPr>
+      <w:smallCaps/>
     </w:rPr>
   </w:style>
   <w:style w:type="character" w:styleId="IntenseReference">
     <w:name w:val="Intense Reference"/>
     <w:uiPriority w:val="32"/>
     <w:qFormat/>
-    <w:rsid w:val="00B347B5"/>
-    <w:rPr>
-      <w:b/>
-      <w:bCs/>
-      <w:i/>
-      <w:iCs/>
-      <w:caps/>
-      <w:color w:val="4F81BD" w:themeColor="accent1"/>
+    <w:rsid w:val="00B8660A"/>
+    <w:rPr>
+      <w:smallCaps/>
+      <w:spacing w:val="5"/>
+      <w:u w:val="single"/>
     </w:rPr>
   </w:style>
   <w:style w:type="character" w:styleId="BookTitle">
     <w:name w:val="Book Title"/>
     <w:uiPriority w:val="33"/>
     <w:qFormat/>
-    <w:rsid w:val="00B347B5"/>
-    <w:rPr>
-      <w:b/>
-      <w:bCs/>
-      <w:i/>
-      <w:iCs/>
-      <w:spacing w:val="9"/>
+    <w:rsid w:val="00B8660A"/>
+    <w:rPr>
+      <w:i/>
+      <w:iCs/>
+      <w:smallCaps/>
+      <w:spacing w:val="5"/>
     </w:rPr>
   </w:style>
   <w:style w:type="paragraph" w:styleId="TOCHeading">
@@ -1945,7 +1839,7 @@
     <w:semiHidden/>
     <w:unhideWhenUsed/>
     <w:qFormat/>
-    <w:rsid w:val="00B347B5"/>
+    <w:rsid w:val="00B8660A"/>
     <w:pPr>
       <w:outlineLvl w:val="9"/>
     </w:pPr>
@@ -2024,7 +1918,7 @@
     </w:rPrDefault>
     <w:pPrDefault>
       <w:pPr>
-        <w:spacing w:before="200" w:after="200" w:line="276" w:lineRule="auto"/>
+        <w:spacing w:after="200" w:line="276" w:lineRule="auto"/>
       </w:pPr>
     </w:pPrDefault>
   </w:docDefaults>
@@ -2048,7 +1942,7 @@
     <w:lsdException w:name="toc 7" w:uiPriority="39"/>
     <w:lsdException w:name="toc 8" w:uiPriority="39"/>
     <w:lsdException w:name="toc 9" w:uiPriority="39"/>
-    <w:lsdException w:name="caption" w:uiPriority="35" w:qFormat="1"/>
+    <w:lsdException w:name="caption" w:uiPriority="35"/>
     <w:lsdException w:name="Title" w:semiHidden="0" w:uiPriority="10" w:unhideWhenUsed="0" w:qFormat="1"/>
     <w:lsdException w:name="Default Paragraph Font" w:uiPriority="1"/>
     <w:lsdException w:name="Subtitle" w:semiHidden="0" w:uiPriority="11" w:unhideWhenUsed="0" w:qFormat="1"/>
@@ -2170,207 +2064,170 @@
   <w:style w:type="paragraph" w:default="1" w:styleId="Normal">
     <w:name w:val="Normal"/>
     <w:qFormat/>
-    <w:rsid w:val="00B347B5"/>
-    <w:rPr>
+    <w:rsid w:val="00B8660A"/>
+  </w:style>
+  <w:style w:type="paragraph" w:styleId="Heading1">
+    <w:name w:val="heading 1"/>
+    <w:basedOn w:val="Normal"/>
+    <w:next w:val="Normal"/>
+    <w:link w:val="Heading1Char"/>
+    <w:uiPriority w:val="9"/>
+    <w:qFormat/>
+    <w:rsid w:val="00B8660A"/>
+    <w:pPr>
+      <w:spacing w:before="480" w:after="0"/>
+      <w:contextualSpacing/>
+      <w:outlineLvl w:val="0"/>
+    </w:pPr>
+    <w:rPr>
+      <w:rFonts w:asciiTheme="majorHAnsi" w:eastAsiaTheme="majorEastAsia" w:hAnsiTheme="majorHAnsi" w:cstheme="majorBidi"/>
+      <w:b/>
+      <w:bCs/>
+      <w:sz w:val="28"/>
+      <w:szCs w:val="28"/>
+    </w:rPr>
+  </w:style>
+  <w:style w:type="paragraph" w:styleId="Heading2">
+    <w:name w:val="heading 2"/>
+    <w:basedOn w:val="Normal"/>
+    <w:next w:val="Normal"/>
+    <w:link w:val="Heading2Char"/>
+    <w:uiPriority w:val="9"/>
+    <w:unhideWhenUsed/>
+    <w:qFormat/>
+    <w:rsid w:val="00B8660A"/>
+    <w:pPr>
+      <w:spacing w:before="200" w:after="0"/>
+      <w:outlineLvl w:val="1"/>
+    </w:pPr>
+    <w:rPr>
+      <w:rFonts w:asciiTheme="majorHAnsi" w:eastAsiaTheme="majorEastAsia" w:hAnsiTheme="majorHAnsi" w:cstheme="majorBidi"/>
+      <w:b/>
+      <w:bCs/>
+      <w:sz w:val="26"/>
+      <w:szCs w:val="26"/>
+    </w:rPr>
+  </w:style>
+  <w:style w:type="paragraph" w:styleId="Heading3">
+    <w:name w:val="heading 3"/>
+    <w:basedOn w:val="Normal"/>
+    <w:next w:val="Normal"/>
+    <w:link w:val="Heading3Char"/>
+    <w:uiPriority w:val="9"/>
+    <w:unhideWhenUsed/>
+    <w:qFormat/>
+    <w:rsid w:val="00B8660A"/>
+    <w:pPr>
+      <w:spacing w:before="200" w:after="0" w:line="271" w:lineRule="auto"/>
+      <w:outlineLvl w:val="2"/>
+    </w:pPr>
+    <w:rPr>
+      <w:rFonts w:asciiTheme="majorHAnsi" w:eastAsiaTheme="majorEastAsia" w:hAnsiTheme="majorHAnsi" w:cstheme="majorBidi"/>
+      <w:b/>
+      <w:bCs/>
+    </w:rPr>
+  </w:style>
+  <w:style w:type="paragraph" w:styleId="Heading4">
+    <w:name w:val="heading 4"/>
+    <w:basedOn w:val="Normal"/>
+    <w:next w:val="Normal"/>
+    <w:link w:val="Heading4Char"/>
+    <w:uiPriority w:val="9"/>
+    <w:unhideWhenUsed/>
+    <w:qFormat/>
+    <w:rsid w:val="00B8660A"/>
+    <w:pPr>
+      <w:spacing w:before="200" w:after="0"/>
+      <w:outlineLvl w:val="3"/>
+    </w:pPr>
+    <w:rPr>
+      <w:rFonts w:asciiTheme="majorHAnsi" w:eastAsiaTheme="majorEastAsia" w:hAnsiTheme="majorHAnsi" w:cstheme="majorBidi"/>
+      <w:b/>
+      <w:bCs/>
+      <w:i/>
+      <w:iCs/>
+    </w:rPr>
+  </w:style>
+  <w:style w:type="paragraph" w:styleId="Heading5">
+    <w:name w:val="heading 5"/>
+    <w:basedOn w:val="Normal"/>
+    <w:next w:val="Normal"/>
+    <w:link w:val="Heading5Char"/>
+    <w:uiPriority w:val="9"/>
+    <w:unhideWhenUsed/>
+    <w:qFormat/>
+    <w:rsid w:val="00B8660A"/>
+    <w:pPr>
+      <w:spacing w:before="200" w:after="0"/>
+      <w:outlineLvl w:val="4"/>
+    </w:pPr>
+    <w:rPr>
+      <w:rFonts w:asciiTheme="majorHAnsi" w:eastAsiaTheme="majorEastAsia" w:hAnsiTheme="majorHAnsi" w:cstheme="majorBidi"/>
+      <w:b/>
+      <w:bCs/>
+      <w:color w:val="7F7F7F" w:themeColor="text1" w:themeTint="80"/>
+    </w:rPr>
+  </w:style>
+  <w:style w:type="paragraph" w:styleId="Heading6">
+    <w:name w:val="heading 6"/>
+    <w:basedOn w:val="Normal"/>
+    <w:next w:val="Normal"/>
+    <w:link w:val="Heading6Char"/>
+    <w:uiPriority w:val="9"/>
+    <w:unhideWhenUsed/>
+    <w:qFormat/>
+    <w:rsid w:val="00B8660A"/>
+    <w:pPr>
+      <w:spacing w:after="0" w:line="271" w:lineRule="auto"/>
+      <w:outlineLvl w:val="5"/>
+    </w:pPr>
+    <w:rPr>
+      <w:rFonts w:asciiTheme="majorHAnsi" w:eastAsiaTheme="majorEastAsia" w:hAnsiTheme="majorHAnsi" w:cstheme="majorBidi"/>
+      <w:b/>
+      <w:bCs/>
+      <w:i/>
+      <w:iCs/>
+      <w:color w:val="7F7F7F" w:themeColor="text1" w:themeTint="80"/>
+    </w:rPr>
+  </w:style>
+  <w:style w:type="paragraph" w:styleId="Heading7">
+    <w:name w:val="heading 7"/>
+    <w:basedOn w:val="Normal"/>
+    <w:next w:val="Normal"/>
+    <w:link w:val="Heading7Char"/>
+    <w:uiPriority w:val="9"/>
+    <w:unhideWhenUsed/>
+    <w:qFormat/>
+    <w:rsid w:val="00B8660A"/>
+    <w:pPr>
+      <w:spacing w:after="0"/>
+      <w:outlineLvl w:val="6"/>
+    </w:pPr>
+    <w:rPr>
+      <w:rFonts w:asciiTheme="majorHAnsi" w:eastAsiaTheme="majorEastAsia" w:hAnsiTheme="majorHAnsi" w:cstheme="majorBidi"/>
+      <w:i/>
+      <w:iCs/>
+    </w:rPr>
+  </w:style>
+  <w:style w:type="paragraph" w:styleId="Heading8">
+    <w:name w:val="heading 8"/>
+    <w:basedOn w:val="Normal"/>
+    <w:next w:val="Normal"/>
+    <w:link w:val="Heading8Char"/>
+    <w:uiPriority w:val="9"/>
+    <w:unhideWhenUsed/>
+    <w:qFormat/>
+    <w:rsid w:val="00B8660A"/>
+    <w:pPr>
+      <w:spacing w:after="0"/>
+      <w:outlineLvl w:val="7"/>
+    </w:pPr>
+    <w:rPr>
+      <w:rFonts w:asciiTheme="majorHAnsi" w:eastAsiaTheme="majorEastAsia" w:hAnsiTheme="majorHAnsi" w:cstheme="majorBidi"/>
       <w:sz w:val="20"/>
       <w:szCs w:val="20"/>
     </w:rPr>
   </w:style>
-  <w:style w:type="paragraph" w:styleId="Heading1">
-    <w:name w:val="heading 1"/>
-    <w:basedOn w:val="Normal"/>
-    <w:next w:val="Normal"/>
-    <w:link w:val="Heading1Char"/>
-    <w:uiPriority w:val="9"/>
-    <w:qFormat/>
-    <w:rsid w:val="00B347B5"/>
-    <w:pPr>
-      <w:pBdr>
-        <w:top w:val="single" w:sz="24" w:space="0" w:color="4F81BD" w:themeColor="accent1"/>
-        <w:left w:val="single" w:sz="24" w:space="0" w:color="4F81BD" w:themeColor="accent1"/>
-        <w:bottom w:val="single" w:sz="24" w:space="0" w:color="4F81BD" w:themeColor="accent1"/>
-        <w:right w:val="single" w:sz="24" w:space="0" w:color="4F81BD" w:themeColor="accent1"/>
-      </w:pBdr>
-      <w:shd w:val="clear" w:color="auto" w:fill="4F81BD" w:themeFill="accent1"/>
-      <w:spacing w:after="0"/>
-      <w:outlineLvl w:val="0"/>
-    </w:pPr>
-    <w:rPr>
-      <w:b/>
-      <w:bCs/>
-      <w:caps/>
-      <w:color w:val="FFFFFF" w:themeColor="background1"/>
-      <w:spacing w:val="15"/>
-      <w:sz w:val="22"/>
-      <w:szCs w:val="22"/>
-    </w:rPr>
-  </w:style>
-  <w:style w:type="paragraph" w:styleId="Heading2">
-    <w:name w:val="heading 2"/>
-    <w:basedOn w:val="Normal"/>
-    <w:next w:val="Normal"/>
-    <w:link w:val="Heading2Char"/>
-    <w:uiPriority w:val="9"/>
-    <w:unhideWhenUsed/>
-    <w:qFormat/>
-    <w:rsid w:val="00B347B5"/>
-    <w:pPr>
-      <w:pBdr>
-        <w:top w:val="single" w:sz="24" w:space="0" w:color="DBE5F1" w:themeColor="accent1" w:themeTint="33"/>
-        <w:left w:val="single" w:sz="24" w:space="0" w:color="DBE5F1" w:themeColor="accent1" w:themeTint="33"/>
-        <w:bottom w:val="single" w:sz="24" w:space="0" w:color="DBE5F1" w:themeColor="accent1" w:themeTint="33"/>
-        <w:right w:val="single" w:sz="24" w:space="0" w:color="DBE5F1" w:themeColor="accent1" w:themeTint="33"/>
-      </w:pBdr>
-      <w:shd w:val="clear" w:color="auto" w:fill="DBE5F1" w:themeFill="accent1" w:themeFillTint="33"/>
-      <w:spacing w:after="0"/>
-      <w:outlineLvl w:val="1"/>
-    </w:pPr>
-    <w:rPr>
-      <w:caps/>
-      <w:spacing w:val="15"/>
-      <w:sz w:val="22"/>
-      <w:szCs w:val="22"/>
-    </w:rPr>
-  </w:style>
-  <w:style w:type="paragraph" w:styleId="Heading3">
-    <w:name w:val="heading 3"/>
-    <w:basedOn w:val="Normal"/>
-    <w:next w:val="Normal"/>
-    <w:link w:val="Heading3Char"/>
-    <w:uiPriority w:val="9"/>
-    <w:unhideWhenUsed/>
-    <w:qFormat/>
-    <w:rsid w:val="00B347B5"/>
-    <w:pPr>
-      <w:pBdr>
-        <w:top w:val="single" w:sz="6" w:space="2" w:color="4F81BD" w:themeColor="accent1"/>
-        <w:left w:val="single" w:sz="6" w:space="2" w:color="4F81BD" w:themeColor="accent1"/>
-      </w:pBdr>
-      <w:spacing w:before="300" w:after="0"/>
-      <w:outlineLvl w:val="2"/>
-    </w:pPr>
-    <w:rPr>
-      <w:caps/>
-      <w:color w:val="243F60" w:themeColor="accent1" w:themeShade="7F"/>
-      <w:spacing w:val="15"/>
-      <w:sz w:val="22"/>
-      <w:szCs w:val="22"/>
-    </w:rPr>
-  </w:style>
-  <w:style w:type="paragraph" w:styleId="Heading4">
-    <w:name w:val="heading 4"/>
-    <w:basedOn w:val="Normal"/>
-    <w:next w:val="Normal"/>
-    <w:link w:val="Heading4Char"/>
-    <w:uiPriority w:val="9"/>
-    <w:unhideWhenUsed/>
-    <w:qFormat/>
-    <w:rsid w:val="00B347B5"/>
-    <w:pPr>
-      <w:pBdr>
-        <w:top w:val="dotted" w:sz="6" w:space="2" w:color="4F81BD" w:themeColor="accent1"/>
-        <w:left w:val="dotted" w:sz="6" w:space="2" w:color="4F81BD" w:themeColor="accent1"/>
-      </w:pBdr>
-      <w:spacing w:before="300" w:after="0"/>
-      <w:outlineLvl w:val="3"/>
-    </w:pPr>
-    <w:rPr>
-      <w:caps/>
-      <w:color w:val="365F91" w:themeColor="accent1" w:themeShade="BF"/>
-      <w:spacing w:val="10"/>
-      <w:sz w:val="22"/>
-      <w:szCs w:val="22"/>
-    </w:rPr>
-  </w:style>
-  <w:style w:type="paragraph" w:styleId="Heading5">
-    <w:name w:val="heading 5"/>
-    <w:basedOn w:val="Normal"/>
-    <w:next w:val="Normal"/>
-    <w:link w:val="Heading5Char"/>
-    <w:uiPriority w:val="9"/>
-    <w:unhideWhenUsed/>
-    <w:qFormat/>
-    <w:rsid w:val="00B347B5"/>
-    <w:pPr>
-      <w:pBdr>
-        <w:bottom w:val="single" w:sz="6" w:space="1" w:color="4F81BD" w:themeColor="accent1"/>
-      </w:pBdr>
-      <w:spacing w:before="300" w:after="0"/>
-      <w:outlineLvl w:val="4"/>
-    </w:pPr>
-    <w:rPr>
-      <w:caps/>
-      <w:color w:val="365F91" w:themeColor="accent1" w:themeShade="BF"/>
-      <w:spacing w:val="10"/>
-      <w:sz w:val="22"/>
-      <w:szCs w:val="22"/>
-    </w:rPr>
-  </w:style>
-  <w:style w:type="paragraph" w:styleId="Heading6">
-    <w:name w:val="heading 6"/>
-    <w:basedOn w:val="Normal"/>
-    <w:next w:val="Normal"/>
-    <w:link w:val="Heading6Char"/>
-    <w:uiPriority w:val="9"/>
-    <w:unhideWhenUsed/>
-    <w:qFormat/>
-    <w:rsid w:val="00B347B5"/>
-    <w:pPr>
-      <w:pBdr>
-        <w:bottom w:val="dotted" w:sz="6" w:space="1" w:color="4F81BD" w:themeColor="accent1"/>
-      </w:pBdr>
-      <w:spacing w:before="300" w:after="0"/>
-      <w:outlineLvl w:val="5"/>
-    </w:pPr>
-    <w:rPr>
-      <w:caps/>
-      <w:color w:val="365F91" w:themeColor="accent1" w:themeShade="BF"/>
-      <w:spacing w:val="10"/>
-      <w:sz w:val="22"/>
-      <w:szCs w:val="22"/>
-    </w:rPr>
-  </w:style>
-  <w:style w:type="paragraph" w:styleId="Heading7">
-    <w:name w:val="heading 7"/>
-    <w:basedOn w:val="Normal"/>
-    <w:next w:val="Normal"/>
-    <w:link w:val="Heading7Char"/>
-    <w:uiPriority w:val="9"/>
-    <w:unhideWhenUsed/>
-    <w:qFormat/>
-    <w:rsid w:val="00B347B5"/>
-    <w:pPr>
-      <w:spacing w:before="300" w:after="0"/>
-      <w:outlineLvl w:val="6"/>
-    </w:pPr>
-    <w:rPr>
-      <w:caps/>
-      <w:color w:val="365F91" w:themeColor="accent1" w:themeShade="BF"/>
-      <w:spacing w:val="10"/>
-      <w:sz w:val="22"/>
-      <w:szCs w:val="22"/>
-    </w:rPr>
-  </w:style>
-  <w:style w:type="paragraph" w:styleId="Heading8">
-    <w:name w:val="heading 8"/>
-    <w:basedOn w:val="Normal"/>
-    <w:next w:val="Normal"/>
-    <w:link w:val="Heading8Char"/>
-    <w:uiPriority w:val="9"/>
-    <w:unhideWhenUsed/>
-    <w:qFormat/>
-    <w:rsid w:val="00B347B5"/>
-    <w:pPr>
-      <w:spacing w:before="300" w:after="0"/>
-      <w:outlineLvl w:val="7"/>
-    </w:pPr>
-    <w:rPr>
-      <w:caps/>
-      <w:spacing w:val="10"/>
-      <w:sz w:val="18"/>
-      <w:szCs w:val="18"/>
-    </w:rPr>
-  </w:style>
   <w:style w:type="paragraph" w:styleId="Heading9">
     <w:name w:val="heading 9"/>
     <w:basedOn w:val="Normal"/>
@@ -2379,17 +2236,18 @@
     <w:uiPriority w:val="9"/>
     <w:unhideWhenUsed/>
     <w:qFormat/>
-    <w:rsid w:val="00B347B5"/>
-    <w:pPr>
-      <w:spacing w:before="300" w:after="0"/>
+    <w:rsid w:val="00B8660A"/>
+    <w:pPr>
+      <w:spacing w:after="0"/>
       <w:outlineLvl w:val="8"/>
     </w:pPr>
     <w:rPr>
-      <w:i/>
-      <w:caps/>
-      <w:spacing w:val="10"/>
-      <w:sz w:val="18"/>
-      <w:szCs w:val="18"/>
+      <w:rFonts w:asciiTheme="majorHAnsi" w:eastAsiaTheme="majorEastAsia" w:hAnsiTheme="majorHAnsi" w:cstheme="majorBidi"/>
+      <w:i/>
+      <w:iCs/>
+      <w:spacing w:val="5"/>
+      <w:sz w:val="20"/>
+      <w:szCs w:val="20"/>
     </w:rPr>
   </w:style>
   <w:style w:type="character" w:default="1" w:styleId="DefaultParagraphFont">
@@ -2424,14 +2282,13 @@
     <w:basedOn w:val="DefaultParagraphFont"/>
     <w:link w:val="Heading1"/>
     <w:uiPriority w:val="9"/>
-    <w:rsid w:val="00B347B5"/>
-    <w:rPr>
-      <w:b/>
-      <w:bCs/>
-      <w:caps/>
-      <w:color w:val="FFFFFF" w:themeColor="background1"/>
-      <w:spacing w:val="15"/>
-      <w:shd w:val="clear" w:color="auto" w:fill="4F81BD" w:themeFill="accent1"/>
+    <w:rsid w:val="00B8660A"/>
+    <w:rPr>
+      <w:rFonts w:asciiTheme="majorHAnsi" w:eastAsiaTheme="majorEastAsia" w:hAnsiTheme="majorHAnsi" w:cstheme="majorBidi"/>
+      <w:b/>
+      <w:bCs/>
+      <w:sz w:val="28"/>
+      <w:szCs w:val="28"/>
     </w:rPr>
   </w:style>
   <w:style w:type="character" w:customStyle="1" w:styleId="Heading2Char">
@@ -2439,11 +2296,13 @@
     <w:basedOn w:val="DefaultParagraphFont"/>
     <w:link w:val="Heading2"/>
     <w:uiPriority w:val="9"/>
-    <w:rsid w:val="00B347B5"/>
-    <w:rPr>
-      <w:caps/>
-      <w:spacing w:val="15"/>
-      <w:shd w:val="clear" w:color="auto" w:fill="DBE5F1" w:themeFill="accent1" w:themeFillTint="33"/>
+    <w:rsid w:val="00B8660A"/>
+    <w:rPr>
+      <w:rFonts w:asciiTheme="majorHAnsi" w:eastAsiaTheme="majorEastAsia" w:hAnsiTheme="majorHAnsi" w:cstheme="majorBidi"/>
+      <w:b/>
+      <w:bCs/>
+      <w:sz w:val="26"/>
+      <w:szCs w:val="26"/>
     </w:rPr>
   </w:style>
   <w:style w:type="character" w:customStyle="1" w:styleId="Heading3Char">
@@ -2451,11 +2310,11 @@
     <w:basedOn w:val="DefaultParagraphFont"/>
     <w:link w:val="Heading3"/>
     <w:uiPriority w:val="9"/>
-    <w:rsid w:val="00B347B5"/>
-    <w:rPr>
-      <w:caps/>
-      <w:color w:val="243F60" w:themeColor="accent1" w:themeShade="7F"/>
-      <w:spacing w:val="15"/>
+    <w:rsid w:val="00B8660A"/>
+    <w:rPr>
+      <w:rFonts w:asciiTheme="majorHAnsi" w:eastAsiaTheme="majorEastAsia" w:hAnsiTheme="majorHAnsi" w:cstheme="majorBidi"/>
+      <w:b/>
+      <w:bCs/>
     </w:rPr>
   </w:style>
   <w:style w:type="character" w:customStyle="1" w:styleId="Heading4Char">
@@ -2463,11 +2322,13 @@
     <w:basedOn w:val="DefaultParagraphFont"/>
     <w:link w:val="Heading4"/>
     <w:uiPriority w:val="9"/>
-    <w:rsid w:val="00B347B5"/>
-    <w:rPr>
-      <w:caps/>
-      <w:color w:val="365F91" w:themeColor="accent1" w:themeShade="BF"/>
-      <w:spacing w:val="10"/>
+    <w:rsid w:val="00B8660A"/>
+    <w:rPr>
+      <w:rFonts w:asciiTheme="majorHAnsi" w:eastAsiaTheme="majorEastAsia" w:hAnsiTheme="majorHAnsi" w:cstheme="majorBidi"/>
+      <w:b/>
+      <w:bCs/>
+      <w:i/>
+      <w:iCs/>
     </w:rPr>
   </w:style>
   <w:style w:type="character" w:customStyle="1" w:styleId="Heading5Char">
@@ -2475,11 +2336,12 @@
     <w:basedOn w:val="DefaultParagraphFont"/>
     <w:link w:val="Heading5"/>
     <w:uiPriority w:val="9"/>
-    <w:rsid w:val="00B347B5"/>
-    <w:rPr>
-      <w:caps/>
-      <w:color w:val="365F91" w:themeColor="accent1" w:themeShade="BF"/>
-      <w:spacing w:val="10"/>
+    <w:rsid w:val="00B8660A"/>
+    <w:rPr>
+      <w:rFonts w:asciiTheme="majorHAnsi" w:eastAsiaTheme="majorEastAsia" w:hAnsiTheme="majorHAnsi" w:cstheme="majorBidi"/>
+      <w:b/>
+      <w:bCs/>
+      <w:color w:val="7F7F7F" w:themeColor="text1" w:themeTint="80"/>
     </w:rPr>
   </w:style>
   <w:style w:type="character" w:customStyle="1" w:styleId="Heading6Char">
@@ -2487,11 +2349,14 @@
     <w:basedOn w:val="DefaultParagraphFont"/>
     <w:link w:val="Heading6"/>
     <w:uiPriority w:val="9"/>
-    <w:rsid w:val="00B347B5"/>
-    <w:rPr>
-      <w:caps/>
-      <w:color w:val="365F91" w:themeColor="accent1" w:themeShade="BF"/>
-      <w:spacing w:val="10"/>
+    <w:rsid w:val="00B8660A"/>
+    <w:rPr>
+      <w:rFonts w:asciiTheme="majorHAnsi" w:eastAsiaTheme="majorEastAsia" w:hAnsiTheme="majorHAnsi" w:cstheme="majorBidi"/>
+      <w:b/>
+      <w:bCs/>
+      <w:i/>
+      <w:iCs/>
+      <w:color w:val="7F7F7F" w:themeColor="text1" w:themeTint="80"/>
     </w:rPr>
   </w:style>
   <w:style w:type="character" w:customStyle="1" w:styleId="Heading7Char">
@@ -2499,11 +2364,11 @@
     <w:basedOn w:val="DefaultParagraphFont"/>
     <w:link w:val="Heading7"/>
     <w:uiPriority w:val="9"/>
-    <w:rsid w:val="00B347B5"/>
-    <w:rPr>
-      <w:caps/>
-      <w:color w:val="365F91" w:themeColor="accent1" w:themeShade="BF"/>
-      <w:spacing w:val="10"/>
+    <w:rsid w:val="00B8660A"/>
+    <w:rPr>
+      <w:rFonts w:asciiTheme="majorHAnsi" w:eastAsiaTheme="majorEastAsia" w:hAnsiTheme="majorHAnsi" w:cstheme="majorBidi"/>
+      <w:i/>
+      <w:iCs/>
     </w:rPr>
   </w:style>
   <w:style w:type="character" w:customStyle="1" w:styleId="Heading8Char">
@@ -2511,12 +2376,11 @@
     <w:basedOn w:val="DefaultParagraphFont"/>
     <w:link w:val="Heading8"/>
     <w:uiPriority w:val="9"/>
-    <w:rsid w:val="00B347B5"/>
-    <w:rPr>
-      <w:caps/>
-      <w:spacing w:val="10"/>
-      <w:sz w:val="18"/>
-      <w:szCs w:val="18"/>
+    <w:rsid w:val="00B8660A"/>
+    <w:rPr>
+      <w:rFonts w:asciiTheme="majorHAnsi" w:eastAsiaTheme="majorEastAsia" w:hAnsiTheme="majorHAnsi" w:cstheme="majorBidi"/>
+      <w:sz w:val="20"/>
+      <w:szCs w:val="20"/>
     </w:rPr>
   </w:style>
   <w:style w:type="character" w:customStyle="1" w:styleId="Heading9Char">
@@ -2524,13 +2388,14 @@
     <w:basedOn w:val="DefaultParagraphFont"/>
     <w:link w:val="Heading9"/>
     <w:uiPriority w:val="9"/>
-    <w:rsid w:val="00B347B5"/>
-    <w:rPr>
-      <w:i/>
-      <w:caps/>
-      <w:spacing w:val="10"/>
-      <w:sz w:val="18"/>
-      <w:szCs w:val="18"/>
+    <w:rsid w:val="00B8660A"/>
+    <w:rPr>
+      <w:rFonts w:asciiTheme="majorHAnsi" w:eastAsiaTheme="majorEastAsia" w:hAnsiTheme="majorHAnsi" w:cstheme="majorBidi"/>
+      <w:i/>
+      <w:iCs/>
+      <w:spacing w:val="5"/>
+      <w:sz w:val="20"/>
+      <w:szCs w:val="20"/>
     </w:rPr>
   </w:style>
   <w:style w:type="paragraph" w:styleId="Caption">
@@ -2539,7 +2404,6 @@
     <w:next w:val="Normal"/>
     <w:uiPriority w:val="35"/>
     <w:unhideWhenUsed/>
-    <w:qFormat/>
     <w:rsid w:val="00B347B5"/>
     <w:rPr>
       <w:b/>
@@ -2556,15 +2420,17 @@
     <w:link w:val="TitleChar"/>
     <w:uiPriority w:val="10"/>
     <w:qFormat/>
-    <w:rsid w:val="00B347B5"/>
-    <w:pPr>
-      <w:spacing w:before="720"/>
-    </w:pPr>
-    <w:rPr>
-      <w:caps/>
-      <w:color w:val="4F81BD" w:themeColor="accent1"/>
-      <w:spacing w:val="10"/>
-      <w:kern w:val="28"/>
+    <w:rsid w:val="00B8660A"/>
+    <w:pPr>
+      <w:pBdr>
+        <w:bottom w:val="single" w:sz="4" w:space="1" w:color="auto"/>
+      </w:pBdr>
+      <w:spacing w:line="240" w:lineRule="auto"/>
+      <w:contextualSpacing/>
+    </w:pPr>
+    <w:rPr>
+      <w:rFonts w:asciiTheme="majorHAnsi" w:eastAsiaTheme="majorEastAsia" w:hAnsiTheme="majorHAnsi" w:cstheme="majorBidi"/>
+      <w:spacing w:val="5"/>
       <w:sz w:val="52"/>
       <w:szCs w:val="52"/>
     </w:rPr>
@@ -2574,12 +2440,10 @@
     <w:basedOn w:val="DefaultParagraphFont"/>
     <w:link w:val="Title"/>
     <w:uiPriority w:val="10"/>
-    <w:rsid w:val="00B347B5"/>
-    <w:rPr>
-      <w:caps/>
-      <w:color w:val="4F81BD" w:themeColor="accent1"/>
-      <w:spacing w:val="10"/>
-      <w:kern w:val="28"/>
+    <w:rsid w:val="00B8660A"/>
+    <w:rPr>
+      <w:rFonts w:asciiTheme="majorHAnsi" w:eastAsiaTheme="majorEastAsia" w:hAnsiTheme="majorHAnsi" w:cstheme="majorBidi"/>
+      <w:spacing w:val="5"/>
       <w:sz w:val="52"/>
       <w:szCs w:val="52"/>
     </w:rPr>
@@ -2591,14 +2455,15 @@
     <w:link w:val="SubtitleChar"/>
     <w:uiPriority w:val="11"/>
     <w:qFormat/>
-    <w:rsid w:val="00B347B5"/>
-    <w:pPr>
-      <w:spacing w:after="1000" w:line="240" w:lineRule="auto"/>
-    </w:pPr>
-    <w:rPr>
-      <w:caps/>
-      <w:color w:val="595959" w:themeColor="text1" w:themeTint="A6"/>
-      <w:spacing w:val="10"/>
+    <w:rsid w:val="00B8660A"/>
+    <w:pPr>
+      <w:spacing w:after="600"/>
+    </w:pPr>
+    <w:rPr>
+      <w:rFonts w:asciiTheme="majorHAnsi" w:eastAsiaTheme="majorEastAsia" w:hAnsiTheme="majorHAnsi" w:cstheme="majorBidi"/>
+      <w:i/>
+      <w:iCs/>
+      <w:spacing w:val="13"/>
       <w:sz w:val="24"/>
       <w:szCs w:val="24"/>
     </w:rPr>
@@ -2608,11 +2473,12 @@
     <w:basedOn w:val="DefaultParagraphFont"/>
     <w:link w:val="Subtitle"/>
     <w:uiPriority w:val="11"/>
-    <w:rsid w:val="00B347B5"/>
-    <w:rPr>
-      <w:caps/>
-      <w:color w:val="595959" w:themeColor="text1" w:themeTint="A6"/>
-      <w:spacing w:val="10"/>
+    <w:rsid w:val="00B8660A"/>
+    <w:rPr>
+      <w:rFonts w:asciiTheme="majorHAnsi" w:eastAsiaTheme="majorEastAsia" w:hAnsiTheme="majorHAnsi" w:cstheme="majorBidi"/>
+      <w:i/>
+      <w:iCs/>
+      <w:spacing w:val="13"/>
       <w:sz w:val="24"/>
       <w:szCs w:val="24"/>
     </w:rPr>
@@ -2621,7 +2487,7 @@
     <w:name w:val="Strong"/>
     <w:uiPriority w:val="22"/>
     <w:qFormat/>
-    <w:rsid w:val="00B347B5"/>
+    <w:rsid w:val="00B8660A"/>
     <w:rPr>
       <w:b/>
       <w:bCs/>
@@ -2631,11 +2497,15 @@
     <w:name w:val="Emphasis"/>
     <w:uiPriority w:val="20"/>
     <w:qFormat/>
-    <w:rsid w:val="00B347B5"/>
-    <w:rPr>
-      <w:caps/>
-      <w:color w:val="243F60" w:themeColor="accent1" w:themeShade="7F"/>
-      <w:spacing w:val="5"/>
+    <w:rsid w:val="00B8660A"/>
+    <w:rPr>
+      <w:b/>
+      <w:bCs/>
+      <w:i/>
+      <w:iCs/>
+      <w:spacing w:val="10"/>
+      <w:bdr w:val="none" w:sz="0" w:space="0" w:color="auto"/>
+      <w:shd w:val="clear" w:color="auto" w:fill="auto"/>
     </w:rPr>
   </w:style>
   <w:style w:type="paragraph" w:styleId="NoSpacing">
@@ -2644,9 +2514,9 @@
     <w:link w:val="NoSpacingChar"/>
     <w:uiPriority w:val="1"/>
     <w:qFormat/>
-    <w:rsid w:val="00B347B5"/>
-    <w:pPr>
-      <w:spacing w:before="0" w:after="0" w:line="240" w:lineRule="auto"/>
+    <w:rsid w:val="00B8660A"/>
+    <w:pPr>
+      <w:spacing w:after="0" w:line="240" w:lineRule="auto"/>
     </w:pPr>
   </w:style>
   <w:style w:type="character" w:customStyle="1" w:styleId="NoSpacingChar">
@@ -2655,17 +2525,13 @@
     <w:link w:val="NoSpacing"/>
     <w:uiPriority w:val="1"/>
     <w:rsid w:val="00B347B5"/>
-    <w:rPr>
-      <w:sz w:val="20"/>
-      <w:szCs w:val="20"/>
-    </w:rPr>
   </w:style>
   <w:style w:type="paragraph" w:styleId="ListParagraph">
     <w:name w:val="List Paragraph"/>
     <w:basedOn w:val="Normal"/>
     <w:uiPriority w:val="34"/>
     <w:qFormat/>
-    <w:rsid w:val="00B347B5"/>
+    <w:rsid w:val="00B8660A"/>
     <w:pPr>
       <w:ind w:left="720"/>
       <w:contextualSpacing/>
@@ -2678,7 +2544,11 @@
     <w:link w:val="QuoteChar"/>
     <w:uiPriority w:val="29"/>
     <w:qFormat/>
-    <w:rsid w:val="00B347B5"/>
+    <w:rsid w:val="00B8660A"/>
+    <w:pPr>
+      <w:spacing w:before="200" w:after="0"/>
+      <w:ind w:left="360" w:right="360"/>
+    </w:pPr>
     <w:rPr>
       <w:i/>
       <w:iCs/>
@@ -2689,12 +2559,10 @@
     <w:basedOn w:val="DefaultParagraphFont"/>
     <w:link w:val="Quote"/>
     <w:uiPriority w:val="29"/>
-    <w:rsid w:val="00B347B5"/>
-    <w:rPr>
-      <w:i/>
-      <w:iCs/>
-      <w:sz w:val="20"/>
-      <w:szCs w:val="20"/>
+    <w:rsid w:val="00B8660A"/>
+    <w:rPr>
+      <w:i/>
+      <w:iCs/>
     </w:rPr>
   </w:style>
   <w:style w:type="paragraph" w:styleId="IntenseQuote">
@@ -2704,20 +2572,20 @@
     <w:link w:val="IntenseQuoteChar"/>
     <w:uiPriority w:val="30"/>
     <w:qFormat/>
-    <w:rsid w:val="00B347B5"/>
+    <w:rsid w:val="00B8660A"/>
     <w:pPr>
       <w:pBdr>
-        <w:top w:val="single" w:sz="4" w:space="10" w:color="4F81BD" w:themeColor="accent1"/>
-        <w:left w:val="single" w:sz="4" w:space="10" w:color="4F81BD" w:themeColor="accent1"/>
+        <w:bottom w:val="single" w:sz="4" w:space="1" w:color="auto"/>
       </w:pBdr>
-      <w:spacing w:after="0"/>
-      <w:ind w:left="1296" w:right="1152"/>
+      <w:spacing w:before="200" w:after="280"/>
+      <w:ind w:left="1008" w:right="1152"/>
       <w:jc w:val="both"/>
     </w:pPr>
     <w:rPr>
-      <w:i/>
-      <w:iCs/>
-      <w:color w:val="4F81BD" w:themeColor="accent1"/>
+      <w:b/>
+      <w:bCs/>
+      <w:i/>
+      <w:iCs/>
     </w:rPr>
   </w:style>
   <w:style w:type="character" w:customStyle="1" w:styleId="IntenseQuoteChar">
@@ -2725,75 +2593,64 @@
     <w:basedOn w:val="DefaultParagraphFont"/>
     <w:link w:val="IntenseQuote"/>
     <w:uiPriority w:val="30"/>
-    <w:rsid w:val="00B347B5"/>
-    <w:rPr>
-      <w:i/>
-      <w:iCs/>
-      <w:color w:val="4F81BD" w:themeColor="accent1"/>
-      <w:sz w:val="20"/>
-      <w:szCs w:val="20"/>
+    <w:rsid w:val="00B8660A"/>
+    <w:rPr>
+      <w:b/>
+      <w:bCs/>
+      <w:i/>
+      <w:iCs/>
     </w:rPr>
   </w:style>
   <w:style w:type="character" w:styleId="SubtleEmphasis">
     <w:name w:val="Subtle Emphasis"/>
     <w:uiPriority w:val="19"/>
     <w:qFormat/>
-    <w:rsid w:val="00B347B5"/>
-    <w:rPr>
-      <w:i/>
-      <w:iCs/>
-      <w:color w:val="243F60" w:themeColor="accent1" w:themeShade="7F"/>
+    <w:rsid w:val="00B8660A"/>
+    <w:rPr>
+      <w:i/>
+      <w:iCs/>
     </w:rPr>
   </w:style>
   <w:style w:type="character" w:styleId="IntenseEmphasis">
     <w:name w:val="Intense Emphasis"/>
     <w:uiPriority w:val="21"/>
     <w:qFormat/>
-    <w:rsid w:val="00B347B5"/>
-    <w:rPr>
-      <w:b/>
-      <w:bCs/>
-      <w:caps/>
-      <w:color w:val="243F60" w:themeColor="accent1" w:themeShade="7F"/>
-      <w:spacing w:val="10"/>
+    <w:rsid w:val="00B8660A"/>
+    <w:rPr>
+      <w:b/>
+      <w:bCs/>
     </w:rPr>
   </w:style>
   <w:style w:type="character" w:styleId="SubtleReference">
     <w:name w:val="Subtle Reference"/>
     <w:uiPriority w:val="31"/>
     <w:qFormat/>
-    <w:rsid w:val="00B347B5"/>
-    <w:rPr>
-      <w:b/>
-      <w:bCs/>
-      <w:color w:val="4F81BD" w:themeColor="accent1"/>
+    <w:rsid w:val="00B8660A"/>
+    <w:rPr>
+      <w:smallCaps/>
     </w:rPr>
   </w:style>
   <w:style w:type="character" w:styleId="IntenseReference">
     <w:name w:val="Intense Reference"/>
     <w:uiPriority w:val="32"/>
     <w:qFormat/>
-    <w:rsid w:val="00B347B5"/>
-    <w:rPr>
-      <w:b/>
-      <w:bCs/>
-      <w:i/>
-      <w:iCs/>
-      <w:caps/>
-      <w:color w:val="4F81BD" w:themeColor="accent1"/>
+    <w:rsid w:val="00B8660A"/>
+    <w:rPr>
+      <w:smallCaps/>
+      <w:spacing w:val="5"/>
+      <w:u w:val="single"/>
     </w:rPr>
   </w:style>
   <w:style w:type="character" w:styleId="BookTitle">
     <w:name w:val="Book Title"/>
     <w:uiPriority w:val="33"/>
     <w:qFormat/>
-    <w:rsid w:val="00B347B5"/>
-    <w:rPr>
-      <w:b/>
-      <w:bCs/>
-      <w:i/>
-      <w:iCs/>
-      <w:spacing w:val="9"/>
+    <w:rsid w:val="00B8660A"/>
+    <w:rPr>
+      <w:i/>
+      <w:iCs/>
+      <w:smallCaps/>
+      <w:spacing w:val="5"/>
     </w:rPr>
   </w:style>
   <w:style w:type="paragraph" w:styleId="TOCHeading">
@@ -2804,7 +2661,7 @@
     <w:semiHidden/>
     <w:unhideWhenUsed/>
     <w:qFormat/>
-    <w:rsid w:val="00B347B5"/>
+    <w:rsid w:val="00B8660A"/>
     <w:pPr>
       <w:outlineLvl w:val="9"/>
     </w:pPr>

</xml_diff>